<commit_message>
added Academic Honesty to syllabus
</commit_message>
<xml_diff>
--- a/Course Syllabus.docx
+++ b/Course Syllabus.docx
@@ -507,12 +507,7 @@
           </w:tcPr>
           <w:p>
             <w:r>
-              <w:t xml:space="preserve">By appointment: </w:t>
-            </w:r>
-            <w:bookmarkStart w:id="0" w:name="_GoBack"/>
-            <w:bookmarkEnd w:id="0"/>
-            <w:r>
-              <w:t>before class on Mondays or lunchtime any weekday</w:t>
+              <w:t>By appointment: before class on Mondays or lunchtime any weekday</w:t>
             </w:r>
           </w:p>
         </w:tc>
@@ -4632,13 +4627,13 @@
         <w:tblLook w:val="01E0" w:firstRow="1" w:lastRow="1" w:firstColumn="1" w:lastColumn="1" w:noHBand="0" w:noVBand="0"/>
       </w:tblPr>
       <w:tblGrid>
-        <w:gridCol w:w="1747"/>
-        <w:gridCol w:w="7109"/>
+        <w:gridCol w:w="1908"/>
+        <w:gridCol w:w="6948"/>
       </w:tblGrid>
       <w:tr>
         <w:tc>
           <w:tcPr>
-            <w:tcW w:w="1747" w:type="dxa"/>
+            <w:tcW w:w="1908" w:type="dxa"/>
             <w:vAlign w:val="center"/>
           </w:tcPr>
           <w:p>
@@ -4662,7 +4657,7 @@
         </w:tc>
         <w:tc>
           <w:tcPr>
-            <w:tcW w:w="7109" w:type="dxa"/>
+            <w:tcW w:w="6948" w:type="dxa"/>
             <w:vAlign w:val="center"/>
           </w:tcPr>
           <w:p>
@@ -4687,7 +4682,7 @@
       <w:tr>
         <w:tc>
           <w:tcPr>
-            <w:tcW w:w="1747" w:type="dxa"/>
+            <w:tcW w:w="1908" w:type="dxa"/>
             <w:vAlign w:val="center"/>
           </w:tcPr>
           <w:p>
@@ -4705,13 +4700,13 @@
                 <w:sz w:val="20"/>
                 <w:szCs w:val="20"/>
               </w:rPr>
-              <w:t>Make-up Exams</w:t>
-            </w:r>
-          </w:p>
-        </w:tc>
-        <w:tc>
-          <w:tcPr>
-            <w:tcW w:w="7109" w:type="dxa"/>
+              <w:t>Academic Honesty</w:t>
+            </w:r>
+          </w:p>
+        </w:tc>
+        <w:tc>
+          <w:tcPr>
+            <w:tcW w:w="6948" w:type="dxa"/>
             <w:vAlign w:val="center"/>
           </w:tcPr>
           <w:p>
@@ -4728,7 +4723,17 @@
                 <w:sz w:val="20"/>
                 <w:szCs w:val="20"/>
               </w:rPr>
-              <w:t>Make-up exams will only be given in extreme circumstances</w:t>
+              <w:t>All work submitted must be your own.  You may discuss verbally with classmates and others, but no written or electronic notes may be retained from these conversations.  You may not copy from others or online.  Any material, such as code,</w:t>
+            </w:r>
+            <w:bookmarkStart w:id="0" w:name="_GoBack"/>
+            <w:bookmarkEnd w:id="0"/>
+            <w:r>
+              <w:rPr>
+                <w:b/>
+                <w:sz w:val="20"/>
+                <w:szCs w:val="20"/>
+              </w:rPr>
+              <w:t xml:space="preserve"> used that is not your own must be referenced as such.</w:t>
             </w:r>
           </w:p>
         </w:tc>
@@ -4736,7 +4741,7 @@
       <w:tr>
         <w:tc>
           <w:tcPr>
-            <w:tcW w:w="1747" w:type="dxa"/>
+            <w:tcW w:w="1908" w:type="dxa"/>
             <w:vAlign w:val="center"/>
           </w:tcPr>
           <w:p>
@@ -4754,13 +4759,13 @@
                 <w:sz w:val="20"/>
                 <w:szCs w:val="20"/>
               </w:rPr>
-              <w:t>Late Work</w:t>
-            </w:r>
-          </w:p>
-        </w:tc>
-        <w:tc>
-          <w:tcPr>
-            <w:tcW w:w="7109" w:type="dxa"/>
+              <w:t>Make-up Exams</w:t>
+            </w:r>
+          </w:p>
+        </w:tc>
+        <w:tc>
+          <w:tcPr>
+            <w:tcW w:w="6948" w:type="dxa"/>
             <w:vAlign w:val="center"/>
           </w:tcPr>
           <w:p>
@@ -4777,7 +4782,7 @@
                 <w:sz w:val="20"/>
                 <w:szCs w:val="20"/>
               </w:rPr>
-              <w:t>Late work will not be accepted; however, because emergencies do happen I will drop one homework score for everyone.</w:t>
+              <w:t>Make-up exams will only be given in extreme circumstances</w:t>
             </w:r>
           </w:p>
         </w:tc>
@@ -4785,7 +4790,7 @@
       <w:tr>
         <w:tc>
           <w:tcPr>
-            <w:tcW w:w="1747" w:type="dxa"/>
+            <w:tcW w:w="1908" w:type="dxa"/>
             <w:vAlign w:val="center"/>
           </w:tcPr>
           <w:p>
@@ -4803,13 +4808,13 @@
                 <w:sz w:val="20"/>
                 <w:szCs w:val="20"/>
               </w:rPr>
-              <w:t>Class Attendance</w:t>
-            </w:r>
-          </w:p>
-        </w:tc>
-        <w:tc>
-          <w:tcPr>
-            <w:tcW w:w="7109" w:type="dxa"/>
+              <w:t>Late Work</w:t>
+            </w:r>
+          </w:p>
+        </w:tc>
+        <w:tc>
+          <w:tcPr>
+            <w:tcW w:w="6948" w:type="dxa"/>
             <w:vAlign w:val="center"/>
           </w:tcPr>
           <w:p>
@@ -4826,15 +4831,7 @@
                 <w:sz w:val="20"/>
                 <w:szCs w:val="20"/>
               </w:rPr>
-              <w:t>Attendance is mandatory.</w:t>
-            </w:r>
-            <w:r>
-              <w:rPr>
-                <w:b/>
-                <w:sz w:val="20"/>
-                <w:szCs w:val="20"/>
-              </w:rPr>
-              <w:t xml:space="preserve">  You are responsible for all announcements made during class.</w:t>
+              <w:t>Late work will not be accepted; however, because emergencies do happen I will drop one homework score for everyone.</w:t>
             </w:r>
           </w:p>
         </w:tc>
@@ -4842,7 +4839,7 @@
       <w:tr>
         <w:tc>
           <w:tcPr>
-            <w:tcW w:w="1747" w:type="dxa"/>
+            <w:tcW w:w="1908" w:type="dxa"/>
             <w:vAlign w:val="center"/>
           </w:tcPr>
           <w:p>
@@ -4860,13 +4857,70 @@
                 <w:sz w:val="20"/>
                 <w:szCs w:val="20"/>
               </w:rPr>
+              <w:t>Class Attendance</w:t>
+            </w:r>
+          </w:p>
+        </w:tc>
+        <w:tc>
+          <w:tcPr>
+            <w:tcW w:w="6948" w:type="dxa"/>
+            <w:vAlign w:val="center"/>
+          </w:tcPr>
+          <w:p>
+            <w:pPr>
+              <w:rPr>
+                <w:b/>
+                <w:sz w:val="20"/>
+                <w:szCs w:val="20"/>
+              </w:rPr>
+            </w:pPr>
+            <w:r>
+              <w:rPr>
+                <w:b/>
+                <w:sz w:val="20"/>
+                <w:szCs w:val="20"/>
+              </w:rPr>
+              <w:t>Attendance is mandatory.</w:t>
+            </w:r>
+            <w:r>
+              <w:rPr>
+                <w:b/>
+                <w:sz w:val="20"/>
+                <w:szCs w:val="20"/>
+              </w:rPr>
+              <w:t xml:space="preserve">  You are responsible for all announcements made during class.</w:t>
+            </w:r>
+          </w:p>
+        </w:tc>
+      </w:tr>
+      <w:tr>
+        <w:tc>
+          <w:tcPr>
+            <w:tcW w:w="1908" w:type="dxa"/>
+            <w:vAlign w:val="center"/>
+          </w:tcPr>
+          <w:p>
+            <w:pPr>
+              <w:jc w:val="right"/>
+              <w:rPr>
+                <w:b/>
+                <w:sz w:val="20"/>
+                <w:szCs w:val="20"/>
+              </w:rPr>
+            </w:pPr>
+            <w:r>
+              <w:rPr>
+                <w:b/>
+                <w:sz w:val="20"/>
+                <w:szCs w:val="20"/>
+              </w:rPr>
               <w:t>Comet Creed</w:t>
             </w:r>
           </w:p>
         </w:tc>
         <w:tc>
           <w:tcPr>
-            <w:tcW w:w="7109" w:type="dxa"/>
+            <w:tcW w:w="6948" w:type="dxa"/>
             <w:vAlign w:val="center"/>
           </w:tcPr>
           <w:p>
@@ -4913,7 +4967,7 @@
       <w:tr>
         <w:tc>
           <w:tcPr>
-            <w:tcW w:w="1747" w:type="dxa"/>
+            <w:tcW w:w="1908" w:type="dxa"/>
             <w:tcBorders>
               <w:top w:val="single" w:sz="4" w:space="0" w:color="auto"/>
               <w:left w:val="single" w:sz="4" w:space="0" w:color="auto"/>
@@ -4943,7 +4997,7 @@
         </w:tc>
         <w:tc>
           <w:tcPr>
-            <w:tcW w:w="7109" w:type="dxa"/>
+            <w:tcW w:w="6948" w:type="dxa"/>
             <w:tcBorders>
               <w:top w:val="single" w:sz="4" w:space="0" w:color="auto"/>
               <w:left w:val="single" w:sz="4" w:space="0" w:color="auto"/>
@@ -5625,6 +5679,13 @@
     <w:lsdException w:name="Light Shading"/>
     <w:lsdException w:name="Light List"/>
     <w:lsdException w:name="Light Grid"/>
+    <w:lsdException w:name="Medium Shading 1"/>
+    <w:lsdException w:name="Medium Shading 2"/>
+    <w:lsdException w:name="Medium List 1"/>
+    <w:lsdException w:name="Medium List 2"/>
+    <w:lsdException w:name="Medium Grid 1"/>
+    <w:lsdException w:name="Medium Grid 2"/>
+    <w:lsdException w:name="Medium Grid 3"/>
     <w:lsdException w:name="Dark List"/>
     <w:lsdException w:name="Colorful Shading"/>
     <w:lsdException w:name="Colorful List"/>

</xml_diff>